<commit_message>
update template to fix statement_of_interest
</commit_message>
<xml_diff>
--- a/ph_skills_bootcamp.docx
+++ b/ph_skills_bootcamp.docx
@@ -7,7 +7,15 @@
         <w:pStyle w:val="Heading1"/>
       </w:pPr>
       <w:r>
-        <w:t>Skills Bootcamp Enrollment and Registration Document</w:t>
+        <w:t xml:space="preserve">Skills Bootcamp </w:t>
+      </w:r>
+      <w:proofErr w:type="spellStart"/>
+      <w:r>
+        <w:t>Enrollment</w:t>
+      </w:r>
+      <w:proofErr w:type="spellEnd"/>
+      <w:r>
+        <w:t xml:space="preserve"> and Registration Document</w:t>
       </w:r>
     </w:p>
     <w:p>
@@ -22,7 +30,15 @@
         <w:t>Provider:</w:t>
       </w:r>
       <w:r>
-        <w:t xml:space="preserve"> Prevista Ltd.</w:t>
+        <w:t xml:space="preserve"> </w:t>
+      </w:r>
+      <w:proofErr w:type="spellStart"/>
+      <w:r>
+        <w:t>Prevista</w:t>
+      </w:r>
+      <w:proofErr w:type="spellEnd"/>
+      <w:r>
+        <w:t xml:space="preserve"> Ltd.</w:t>
       </w:r>
       <w:r>
         <w:t xml:space="preserve"> |  </w:t>
@@ -68,7 +84,15 @@
         <w:pStyle w:val="Heading2"/>
       </w:pPr>
       <w:r>
-        <w:t>Application and Enrollment Form</w:t>
+        <w:t xml:space="preserve">Application and </w:t>
+      </w:r>
+      <w:proofErr w:type="spellStart"/>
+      <w:r>
+        <w:t>Enrollment</w:t>
+      </w:r>
+      <w:proofErr w:type="spellEnd"/>
+      <w:r>
+        <w:t xml:space="preserve"> Form</w:t>
       </w:r>
     </w:p>
     <w:p>
@@ -220,10 +244,7 @@
               <w:cnfStyle w:val="000000100000" w:firstRow="0" w:lastRow="0" w:firstColumn="0" w:lastColumn="0" w:oddVBand="0" w:evenVBand="0" w:oddHBand="1" w:evenHBand="0" w:firstRowFirstColumn="0" w:firstRowLastColumn="0" w:lastRowFirstColumn="0" w:lastRowLastColumn="0"/>
             </w:pPr>
             <w:r>
-              <w:t>ph</w:t>
-            </w:r>
-            <w:r>
-              <w:t>3</w:t>
+              <w:t>ph3</w:t>
             </w:r>
           </w:p>
         </w:tc>
@@ -261,10 +282,7 @@
               <w:cnfStyle w:val="000000000000" w:firstRow="0" w:lastRow="0" w:firstColumn="0" w:lastColumn="0" w:oddVBand="0" w:evenVBand="0" w:oddHBand="0" w:evenHBand="0" w:firstRowFirstColumn="0" w:firstRowLastColumn="0" w:lastRowFirstColumn="0" w:lastRowLastColumn="0"/>
             </w:pPr>
             <w:r>
-              <w:t>ph</w:t>
-            </w:r>
-            <w:r>
-              <w:t>4</w:t>
+              <w:t>ph4</w:t>
             </w:r>
           </w:p>
         </w:tc>
@@ -303,10 +321,7 @@
               <w:cnfStyle w:val="000000100000" w:firstRow="0" w:lastRow="0" w:firstColumn="0" w:lastColumn="0" w:oddVBand="0" w:evenVBand="0" w:oddHBand="1" w:evenHBand="0" w:firstRowFirstColumn="0" w:firstRowLastColumn="0" w:lastRowFirstColumn="0" w:lastRowLastColumn="0"/>
             </w:pPr>
             <w:r>
-              <w:t>ph</w:t>
-            </w:r>
-            <w:r>
-              <w:t>5</w:t>
+              <w:t>ph5</w:t>
             </w:r>
           </w:p>
         </w:tc>
@@ -347,10 +362,7 @@
               <w:cnfStyle w:val="000000000000" w:firstRow="0" w:lastRow="0" w:firstColumn="0" w:lastColumn="0" w:oddVBand="0" w:evenVBand="0" w:oddHBand="0" w:evenHBand="0" w:firstRowFirstColumn="0" w:firstRowLastColumn="0" w:lastRowFirstColumn="0" w:lastRowLastColumn="0"/>
             </w:pPr>
             <w:r>
-              <w:t>ph</w:t>
-            </w:r>
-            <w:r>
-              <w:t>6</w:t>
+              <w:t>ph6</w:t>
             </w:r>
           </w:p>
         </w:tc>
@@ -478,10 +490,7 @@
               <w:cnfStyle w:val="000000000000" w:firstRow="0" w:lastRow="0" w:firstColumn="0" w:lastColumn="0" w:oddVBand="0" w:evenVBand="0" w:oddHBand="0" w:evenHBand="0" w:firstRowFirstColumn="0" w:firstRowLastColumn="0" w:lastRowFirstColumn="0" w:lastRowLastColumn="0"/>
             </w:pPr>
             <w:r>
-              <w:t>ph1</w:t>
-            </w:r>
-            <w:r>
-              <w:t>1</w:t>
+              <w:t>ph11</w:t>
             </w:r>
           </w:p>
         </w:tc>
@@ -518,10 +527,7 @@
               <w:cnfStyle w:val="000000100000" w:firstRow="0" w:lastRow="0" w:firstColumn="0" w:lastColumn="0" w:oddVBand="0" w:evenVBand="0" w:oddHBand="1" w:evenHBand="0" w:firstRowFirstColumn="0" w:firstRowLastColumn="0" w:lastRowFirstColumn="0" w:lastRowLastColumn="0"/>
             </w:pPr>
             <w:r>
-              <w:t>ph1</w:t>
-            </w:r>
-            <w:r>
-              <w:t>2</w:t>
+              <w:t>ph12</w:t>
             </w:r>
           </w:p>
         </w:tc>
@@ -554,10 +560,7 @@
               <w:cnfStyle w:val="000000000000" w:firstRow="0" w:lastRow="0" w:firstColumn="0" w:lastColumn="0" w:oddVBand="0" w:evenVBand="0" w:oddHBand="0" w:evenHBand="0" w:firstRowFirstColumn="0" w:firstRowLastColumn="0" w:lastRowFirstColumn="0" w:lastRowLastColumn="0"/>
             </w:pPr>
             <w:r>
-              <w:t>ph1</w:t>
-            </w:r>
-            <w:r>
-              <w:t>3</w:t>
+              <w:t>ph13</w:t>
             </w:r>
           </w:p>
         </w:tc>
@@ -591,10 +594,7 @@
               <w:cnfStyle w:val="000000100000" w:firstRow="0" w:lastRow="0" w:firstColumn="0" w:lastColumn="0" w:oddVBand="0" w:evenVBand="0" w:oddHBand="1" w:evenHBand="0" w:firstRowFirstColumn="0" w:firstRowLastColumn="0" w:lastRowFirstColumn="0" w:lastRowLastColumn="0"/>
             </w:pPr>
             <w:r>
-              <w:t>ph1</w:t>
-            </w:r>
-            <w:r>
-              <w:t>4</w:t>
+              <w:t>ph14</w:t>
             </w:r>
           </w:p>
         </w:tc>
@@ -630,10 +630,7 @@
               <w:cnfStyle w:val="000000000000" w:firstRow="0" w:lastRow="0" w:firstColumn="0" w:lastColumn="0" w:oddVBand="0" w:evenVBand="0" w:oddHBand="0" w:evenHBand="0" w:firstRowFirstColumn="0" w:firstRowLastColumn="0" w:lastRowFirstColumn="0" w:lastRowLastColumn="0"/>
             </w:pPr>
             <w:r>
-              <w:t>ph1</w:t>
-            </w:r>
-            <w:r>
-              <w:t>5</w:t>
+              <w:t>ph15</w:t>
             </w:r>
           </w:p>
         </w:tc>
@@ -732,10 +729,7 @@
               <w:cnfStyle w:val="000000100000" w:firstRow="0" w:lastRow="0" w:firstColumn="0" w:lastColumn="0" w:oddVBand="0" w:evenVBand="0" w:oddHBand="1" w:evenHBand="0" w:firstRowFirstColumn="0" w:firstRowLastColumn="0" w:lastRowFirstColumn="0" w:lastRowLastColumn="0"/>
             </w:pPr>
             <w:r>
-              <w:t>ph</w:t>
-            </w:r>
-            <w:r>
-              <w:t>20</w:t>
+              <w:t>ph20</w:t>
             </w:r>
           </w:p>
         </w:tc>
@@ -770,10 +764,7 @@
               <w:cnfStyle w:val="000000000000" w:firstRow="0" w:lastRow="0" w:firstColumn="0" w:lastColumn="0" w:oddVBand="0" w:evenVBand="0" w:oddHBand="0" w:evenHBand="0" w:firstRowFirstColumn="0" w:firstRowLastColumn="0" w:lastRowFirstColumn="0" w:lastRowLastColumn="0"/>
             </w:pPr>
             <w:r>
-              <w:t>ph2</w:t>
-            </w:r>
-            <w:r>
-              <w:t>1</w:t>
+              <w:t>ph21</w:t>
             </w:r>
           </w:p>
         </w:tc>
@@ -812,10 +803,7 @@
               <w:cnfStyle w:val="000000100000" w:firstRow="0" w:lastRow="0" w:firstColumn="0" w:lastColumn="0" w:oddVBand="0" w:evenVBand="0" w:oddHBand="1" w:evenHBand="0" w:firstRowFirstColumn="0" w:firstRowLastColumn="0" w:lastRowFirstColumn="0" w:lastRowLastColumn="0"/>
             </w:pPr>
             <w:r>
-              <w:t>ph2</w:t>
-            </w:r>
-            <w:r>
-              <w:t>2</w:t>
+              <w:t>ph22</w:t>
             </w:r>
           </w:p>
         </w:tc>
@@ -851,10 +839,7 @@
               <w:cnfStyle w:val="000000000000" w:firstRow="0" w:lastRow="0" w:firstColumn="0" w:lastColumn="0" w:oddVBand="0" w:evenVBand="0" w:oddHBand="0" w:evenHBand="0" w:firstRowFirstColumn="0" w:firstRowLastColumn="0" w:lastRowFirstColumn="0" w:lastRowLastColumn="0"/>
             </w:pPr>
             <w:r>
-              <w:t>ph2</w:t>
-            </w:r>
-            <w:r>
-              <w:t>3</w:t>
+              <w:t>ph23</w:t>
             </w:r>
           </w:p>
         </w:tc>
@@ -890,10 +875,7 @@
               <w:cnfStyle w:val="000000100000" w:firstRow="0" w:lastRow="0" w:firstColumn="0" w:lastColumn="0" w:oddVBand="0" w:evenVBand="0" w:oddHBand="1" w:evenHBand="0" w:firstRowFirstColumn="0" w:firstRowLastColumn="0" w:lastRowFirstColumn="0" w:lastRowLastColumn="0"/>
             </w:pPr>
             <w:r>
-              <w:t>ph2</w:t>
-            </w:r>
-            <w:r>
-              <w:t>4</w:t>
+              <w:t>ph24</w:t>
             </w:r>
           </w:p>
         </w:tc>
@@ -928,10 +910,7 @@
               <w:cnfStyle w:val="000000000000" w:firstRow="0" w:lastRow="0" w:firstColumn="0" w:lastColumn="0" w:oddVBand="0" w:evenVBand="0" w:oddHBand="0" w:evenHBand="0" w:firstRowFirstColumn="0" w:firstRowLastColumn="0" w:lastRowFirstColumn="0" w:lastRowLastColumn="0"/>
             </w:pPr>
             <w:r>
-              <w:t>ph2</w:t>
-            </w:r>
-            <w:r>
-              <w:t>5</w:t>
+              <w:t>ph25</w:t>
             </w:r>
           </w:p>
         </w:tc>
@@ -970,10 +949,7 @@
               <w:cnfStyle w:val="000000100000" w:firstRow="0" w:lastRow="0" w:firstColumn="0" w:lastColumn="0" w:oddVBand="0" w:evenVBand="0" w:oddHBand="1" w:evenHBand="0" w:firstRowFirstColumn="0" w:firstRowLastColumn="0" w:lastRowFirstColumn="0" w:lastRowLastColumn="0"/>
             </w:pPr>
             <w:r>
-              <w:t>ph2</w:t>
-            </w:r>
-            <w:r>
-              <w:t>6</w:t>
+              <w:t>ph26</w:t>
             </w:r>
           </w:p>
         </w:tc>
@@ -1002,10 +978,7 @@
               <w:cnfStyle w:val="000000000000" w:firstRow="0" w:lastRow="0" w:firstColumn="0" w:lastColumn="0" w:oddVBand="0" w:evenVBand="0" w:oddHBand="0" w:evenHBand="0" w:firstRowFirstColumn="0" w:firstRowLastColumn="0" w:lastRowFirstColumn="0" w:lastRowLastColumn="0"/>
             </w:pPr>
             <w:r>
-              <w:t>ph2</w:t>
-            </w:r>
-            <w:r>
-              <w:t>7</w:t>
+              <w:t>ph27</w:t>
             </w:r>
           </w:p>
           <w:p>
@@ -1040,10 +1013,7 @@
               <w:cnfStyle w:val="000000100000" w:firstRow="0" w:lastRow="0" w:firstColumn="0" w:lastColumn="0" w:oddVBand="0" w:evenVBand="0" w:oddHBand="1" w:evenHBand="0" w:firstRowFirstColumn="0" w:firstRowLastColumn="0" w:lastRowFirstColumn="0" w:lastRowLastColumn="0"/>
             </w:pPr>
             <w:r>
-              <w:t>ph2</w:t>
-            </w:r>
-            <w:r>
-              <w:t>8</w:t>
+              <w:t>ph28</w:t>
             </w:r>
           </w:p>
         </w:tc>
@@ -1072,10 +1042,7 @@
               <w:cnfStyle w:val="000000000000" w:firstRow="0" w:lastRow="0" w:firstColumn="0" w:lastColumn="0" w:oddVBand="0" w:evenVBand="0" w:oddHBand="0" w:evenHBand="0" w:firstRowFirstColumn="0" w:firstRowLastColumn="0" w:lastRowFirstColumn="0" w:lastRowLastColumn="0"/>
             </w:pPr>
             <w:r>
-              <w:t>ph2</w:t>
-            </w:r>
-            <w:r>
-              <w:t>9</w:t>
+              <w:t>ph29</w:t>
             </w:r>
           </w:p>
           <w:p>
@@ -1110,10 +1077,7 @@
               <w:cnfStyle w:val="000000100000" w:firstRow="0" w:lastRow="0" w:firstColumn="0" w:lastColumn="0" w:oddVBand="0" w:evenVBand="0" w:oddHBand="1" w:evenHBand="0" w:firstRowFirstColumn="0" w:firstRowLastColumn="0" w:lastRowFirstColumn="0" w:lastRowLastColumn="0"/>
             </w:pPr>
             <w:r>
-              <w:t>ph3</w:t>
-            </w:r>
-            <w:r>
-              <w:t>0</w:t>
+              <w:t>ph30</w:t>
             </w:r>
           </w:p>
         </w:tc>
@@ -1142,10 +1106,7 @@
               <w:cnfStyle w:val="000000000000" w:firstRow="0" w:lastRow="0" w:firstColumn="0" w:lastColumn="0" w:oddVBand="0" w:evenVBand="0" w:oddHBand="0" w:evenHBand="0" w:firstRowFirstColumn="0" w:firstRowLastColumn="0" w:lastRowFirstColumn="0" w:lastRowLastColumn="0"/>
             </w:pPr>
             <w:r>
-              <w:t>ph3</w:t>
-            </w:r>
-            <w:r>
-              <w:t>1</w:t>
+              <w:t>ph31</w:t>
             </w:r>
           </w:p>
         </w:tc>
@@ -1175,10 +1136,7 @@
               <w:cnfStyle w:val="000000100000" w:firstRow="0" w:lastRow="0" w:firstColumn="0" w:lastColumn="0" w:oddVBand="0" w:evenVBand="0" w:oddHBand="1" w:evenHBand="0" w:firstRowFirstColumn="0" w:firstRowLastColumn="0" w:lastRowFirstColumn="0" w:lastRowLastColumn="0"/>
             </w:pPr>
             <w:r>
-              <w:t>ph3</w:t>
-            </w:r>
-            <w:r>
-              <w:t>2</w:t>
+              <w:t>ph32</w:t>
             </w:r>
           </w:p>
         </w:tc>
@@ -1207,10 +1165,7 @@
               <w:cnfStyle w:val="000000000000" w:firstRow="0" w:lastRow="0" w:firstColumn="0" w:lastColumn="0" w:oddVBand="0" w:evenVBand="0" w:oddHBand="0" w:evenHBand="0" w:firstRowFirstColumn="0" w:firstRowLastColumn="0" w:lastRowFirstColumn="0" w:lastRowLastColumn="0"/>
             </w:pPr>
             <w:r>
-              <w:t>ph3</w:t>
-            </w:r>
-            <w:r>
-              <w:t>3</w:t>
+              <w:t>ph33</w:t>
             </w:r>
           </w:p>
         </w:tc>
@@ -1243,10 +1198,7 @@
               <w:cnfStyle w:val="000000100000" w:firstRow="0" w:lastRow="0" w:firstColumn="0" w:lastColumn="0" w:oddVBand="0" w:evenVBand="0" w:oddHBand="1" w:evenHBand="0" w:firstRowFirstColumn="0" w:firstRowLastColumn="0" w:lastRowFirstColumn="0" w:lastRowLastColumn="0"/>
             </w:pPr>
             <w:r>
-              <w:t>ph3</w:t>
-            </w:r>
-            <w:r>
-              <w:t>4</w:t>
+              <w:t>ph34</w:t>
             </w:r>
           </w:p>
         </w:tc>
@@ -1283,10 +1235,7 @@
               <w:cnfStyle w:val="000000000000" w:firstRow="0" w:lastRow="0" w:firstColumn="0" w:lastColumn="0" w:oddVBand="0" w:evenVBand="0" w:oddHBand="0" w:evenHBand="0" w:firstRowFirstColumn="0" w:firstRowLastColumn="0" w:lastRowFirstColumn="0" w:lastRowLastColumn="0"/>
             </w:pPr>
             <w:r>
-              <w:t>ph3</w:t>
-            </w:r>
-            <w:r>
-              <w:t>5</w:t>
+              <w:t>ph35</w:t>
             </w:r>
           </w:p>
         </w:tc>
@@ -1316,10 +1265,7 @@
               <w:cnfStyle w:val="000000100000" w:firstRow="0" w:lastRow="0" w:firstColumn="0" w:lastColumn="0" w:oddVBand="0" w:evenVBand="0" w:oddHBand="1" w:evenHBand="0" w:firstRowFirstColumn="0" w:firstRowLastColumn="0" w:lastRowFirstColumn="0" w:lastRowLastColumn="0"/>
             </w:pPr>
             <w:r>
-              <w:t>ph3</w:t>
-            </w:r>
-            <w:r>
-              <w:t>6</w:t>
+              <w:t>ph36</w:t>
             </w:r>
           </w:p>
         </w:tc>
@@ -1357,10 +1303,7 @@
               <w:cnfStyle w:val="000000000000" w:firstRow="0" w:lastRow="0" w:firstColumn="0" w:lastColumn="0" w:oddVBand="0" w:evenVBand="0" w:oddHBand="0" w:evenHBand="0" w:firstRowFirstColumn="0" w:firstRowLastColumn="0" w:lastRowFirstColumn="0" w:lastRowLastColumn="0"/>
             </w:pPr>
             <w:r>
-              <w:t>ph3</w:t>
-            </w:r>
-            <w:r>
-              <w:t>7</w:t>
+              <w:t>ph37</w:t>
             </w:r>
           </w:p>
         </w:tc>
@@ -1473,10 +1416,7 @@
               <w:cnfStyle w:val="000000100000" w:firstRow="0" w:lastRow="0" w:firstColumn="0" w:lastColumn="0" w:oddVBand="0" w:evenVBand="0" w:oddHBand="1" w:evenHBand="0" w:firstRowFirstColumn="0" w:firstRowLastColumn="0" w:lastRowFirstColumn="0" w:lastRowLastColumn="0"/>
             </w:pPr>
             <w:r>
-              <w:t>ph</w:t>
-            </w:r>
-            <w:r>
-              <w:t>40</w:t>
+              <w:t>ph40</w:t>
             </w:r>
           </w:p>
         </w:tc>
@@ -1511,10 +1451,7 @@
               <w:cnfStyle w:val="000000000000" w:firstRow="0" w:lastRow="0" w:firstColumn="0" w:lastColumn="0" w:oddVBand="0" w:evenVBand="0" w:oddHBand="0" w:evenHBand="0" w:firstRowFirstColumn="0" w:firstRowLastColumn="0" w:lastRowFirstColumn="0" w:lastRowLastColumn="0"/>
             </w:pPr>
             <w:r>
-              <w:t>ph4</w:t>
-            </w:r>
-            <w:r>
-              <w:t>1</w:t>
+              <w:t>ph41</w:t>
             </w:r>
           </w:p>
         </w:tc>
@@ -1550,10 +1487,7 @@
               <w:cnfStyle w:val="000000100000" w:firstRow="0" w:lastRow="0" w:firstColumn="0" w:lastColumn="0" w:oddVBand="0" w:evenVBand="0" w:oddHBand="1" w:evenHBand="0" w:firstRowFirstColumn="0" w:firstRowLastColumn="0" w:lastRowFirstColumn="0" w:lastRowLastColumn="0"/>
             </w:pPr>
             <w:r>
-              <w:t>ph4</w:t>
-            </w:r>
-            <w:r>
-              <w:t>2</w:t>
+              <w:t>ph42</w:t>
             </w:r>
           </w:p>
         </w:tc>
@@ -1594,10 +1528,7 @@
               <w:cnfStyle w:val="000000000000" w:firstRow="0" w:lastRow="0" w:firstColumn="0" w:lastColumn="0" w:oddVBand="0" w:evenVBand="0" w:oddHBand="0" w:evenHBand="0" w:firstRowFirstColumn="0" w:firstRowLastColumn="0" w:lastRowFirstColumn="0" w:lastRowLastColumn="0"/>
             </w:pPr>
             <w:r>
-              <w:t>ph4</w:t>
-            </w:r>
-            <w:r>
-              <w:t>3</w:t>
+              <w:t>ph43</w:t>
             </w:r>
           </w:p>
         </w:tc>
@@ -1994,43 +1925,64 @@
           </w:p>
         </w:tc>
       </w:tr>
-      <w:tr>
-        <w:trPr>
-          <w:cnfStyle w:val="000000100000" w:firstRow="0" w:lastRow="0" w:firstColumn="0" w:lastColumn="0" w:oddVBand="0" w:evenVBand="0" w:oddHBand="1" w:evenHBand="0" w:firstRowFirstColumn="0" w:firstRowLastColumn="0" w:lastRowFirstColumn="0" w:lastRowLastColumn="0"/>
-          <w:trHeight w:val="354"/>
-        </w:trPr>
-        <w:tc>
-          <w:tcPr>
-            <w:cnfStyle w:val="001000000000" w:firstRow="0" w:lastRow="0" w:firstColumn="1" w:lastColumn="0" w:oddVBand="0" w:evenVBand="0" w:oddHBand="0" w:evenHBand="0" w:firstRowFirstColumn="0" w:firstRowLastColumn="0" w:lastRowFirstColumn="0" w:lastRowLastColumn="0"/>
-            <w:tcW w:w="7655" w:type="dxa"/>
-          </w:tcPr>
-          <w:p>
-            <w:r>
-              <w:t>if applicant did not become a participant, please select the reason why?</w:t>
-            </w:r>
-          </w:p>
-        </w:tc>
-        <w:tc>
-          <w:tcPr>
-            <w:tcW w:w="1581" w:type="dxa"/>
-          </w:tcPr>
-          <w:p>
-            <w:pPr>
-              <w:cnfStyle w:val="000000100000" w:firstRow="0" w:lastRow="0" w:firstColumn="0" w:lastColumn="0" w:oddVBand="0" w:evenVBand="0" w:oddHBand="1" w:evenHBand="0" w:firstRowFirstColumn="0" w:firstRowLastColumn="0" w:lastRowFirstColumn="0" w:lastRowLastColumn="0"/>
-            </w:pPr>
-            <w:r>
-              <w:t>Yes [ ] / No [ ]</w:t>
-            </w:r>
-          </w:p>
-        </w:tc>
-      </w:tr>
     </w:tbl>
     <w:p>
+      <w:r>
+        <w:rPr>
+          <w:b/>
+          <w:bCs/>
+          <w:caps/>
+        </w:rPr>
+        <w:br w:type="page"/>
+      </w:r>
+    </w:p>
+    <w:tbl>
+      <w:tblPr>
+        <w:tblStyle w:val="PlainTable3"/>
+        <w:tblW w:w="9236" w:type="dxa"/>
+        <w:tblLook w:val="04A0" w:firstRow="1" w:lastRow="0" w:firstColumn="1" w:lastColumn="0" w:noHBand="0" w:noVBand="1"/>
+      </w:tblPr>
+      <w:tblGrid>
+        <w:gridCol w:w="7655"/>
+        <w:gridCol w:w="1581"/>
+      </w:tblGrid>
+      <w:tr>
+        <w:trPr>
+          <w:cnfStyle w:val="100000000000" w:firstRow="1" w:lastRow="0" w:firstColumn="0" w:lastColumn="0" w:oddVBand="0" w:evenVBand="0" w:oddHBand="0" w:evenHBand="0" w:firstRowFirstColumn="0" w:firstRowLastColumn="0" w:lastRowFirstColumn="0" w:lastRowLastColumn="0"/>
+          <w:trHeight w:val="354"/>
+        </w:trPr>
+        <w:tc>
+          <w:tcPr>
+            <w:cnfStyle w:val="001000000100" w:firstRow="0" w:lastRow="0" w:firstColumn="1" w:lastColumn="0" w:oddVBand="0" w:evenVBand="0" w:oddHBand="0" w:evenHBand="0" w:firstRowFirstColumn="1" w:firstRowLastColumn="0" w:lastRowFirstColumn="0" w:lastRowLastColumn="0"/>
+            <w:tcW w:w="7655" w:type="dxa"/>
+          </w:tcPr>
+          <w:p>
+            <w:r>
+              <w:lastRenderedPageBreak/>
+              <w:t>if applicant did not become a participant, please select the reason why?</w:t>
+            </w:r>
+          </w:p>
+        </w:tc>
+        <w:tc>
+          <w:tcPr>
+            <w:tcW w:w="1581" w:type="dxa"/>
+          </w:tcPr>
+          <w:p>
+            <w:pPr>
+              <w:cnfStyle w:val="100000000000" w:firstRow="1" w:lastRow="0" w:firstColumn="0" w:lastColumn="0" w:oddVBand="0" w:evenVBand="0" w:oddHBand="0" w:evenHBand="0" w:firstRowFirstColumn="0" w:firstRowLastColumn="0" w:lastRowFirstColumn="0" w:lastRowLastColumn="0"/>
+            </w:pPr>
+            <w:r>
+              <w:t>Yes [ ] / No [ ]</w:t>
+            </w:r>
+          </w:p>
+        </w:tc>
+      </w:tr>
+    </w:tbl>
+    <w:p>
       <w:pPr>
         <w:pStyle w:val="Heading3"/>
       </w:pPr>
       <w:r>
-        <w:lastRenderedPageBreak/>
         <w:t>Statement of Interest</w:t>
       </w:r>
     </w:p>
@@ -2042,135 +1994,19 @@
         </w:numPr>
       </w:pPr>
       <w:r>
-        <w:rPr>
-          <w:noProof/>
-        </w:rPr>
-        <mc:AlternateContent>
-          <mc:Choice Requires="wps">
-            <w:drawing>
-              <wp:anchor distT="45720" distB="45720" distL="114300" distR="114300" simplePos="0" relativeHeight="251659264" behindDoc="0" locked="0" layoutInCell="1" allowOverlap="1" wp14:anchorId="7B8AE9ED" wp14:editId="2169B27B">
-                <wp:simplePos x="0" y="0"/>
-                <wp:positionH relativeFrom="column">
-                  <wp:posOffset>-100012</wp:posOffset>
-                </wp:positionH>
-                <wp:positionV relativeFrom="paragraph">
-                  <wp:posOffset>429578</wp:posOffset>
-                </wp:positionV>
-                <wp:extent cx="6124575" cy="4114800"/>
-                <wp:effectExtent l="0" t="0" r="28575" b="19050"/>
-                <wp:wrapSquare wrapText="bothSides"/>
-                <wp:docPr id="217" name="Text Box 2"/>
-                <wp:cNvGraphicFramePr>
-                  <a:graphicFrameLocks xmlns:a="http://schemas.openxmlformats.org/drawingml/2006/main"/>
-                </wp:cNvGraphicFramePr>
-                <a:graphic xmlns:a="http://schemas.openxmlformats.org/drawingml/2006/main">
-                  <a:graphicData uri="http://schemas.microsoft.com/office/word/2010/wordprocessingShape">
-                    <wps:wsp>
-                      <wps:cNvSpPr txBox="1">
-                        <a:spLocks noChangeArrowheads="1"/>
-                      </wps:cNvSpPr>
-                      <wps:spPr bwMode="auto">
-                        <a:xfrm>
-                          <a:off x="0" y="0"/>
-                          <a:ext cx="6124575" cy="4114800"/>
-                        </a:xfrm>
-                        <a:prstGeom prst="rect">
-                          <a:avLst/>
-                        </a:prstGeom>
-                        <a:solidFill>
-                          <a:srgbClr val="FFFFFF"/>
-                        </a:solidFill>
-                        <a:ln w="9525">
-                          <a:solidFill>
-                            <a:srgbClr val="000000"/>
-                          </a:solidFill>
-                          <a:miter lim="800000"/>
-                          <a:headEnd/>
-                          <a:tailEnd/>
-                        </a:ln>
-                      </wps:spPr>
-                      <wps:txbx>
-                        <w:txbxContent>
-                          <w:p>
-                            <w:r>
-                              <w:t>ph</w:t>
-                            </w:r>
-                            <w:r>
-                              <w:t>45</w:t>
-                            </w:r>
-                          </w:p>
-                          <w:p/>
-                          <w:p/>
-                          <w:p/>
-                          <w:p/>
-                          <w:p/>
-                          <w:p/>
-                          <w:p/>
-                          <w:p/>
-                          <w:p/>
-                          <w:p/>
-                          <w:p/>
-                          <w:p/>
-                          <w:p/>
-                          <w:p/>
-                        </w:txbxContent>
-                      </wps:txbx>
-                      <wps:bodyPr rot="0" vert="horz" wrap="square" lIns="91440" tIns="45720" rIns="91440" bIns="45720" anchor="t" anchorCtr="0">
-                        <a:noAutofit/>
-                      </wps:bodyPr>
-                    </wps:wsp>
-                  </a:graphicData>
-                </a:graphic>
-                <wp14:sizeRelH relativeFrom="margin">
-                  <wp14:pctWidth>0</wp14:pctWidth>
-                </wp14:sizeRelH>
-                <wp14:sizeRelV relativeFrom="margin">
-                  <wp14:pctHeight>0</wp14:pctHeight>
-                </wp14:sizeRelV>
-              </wp:anchor>
-            </w:drawing>
-          </mc:Choice>
-          <mc:Fallback>
-            <w:pict>
-              <v:shapetype w14:anchorId="7B8AE9ED" id="_x0000_t202" coordsize="21600,21600" o:spt="202" path="m,l,21600r21600,l21600,xe">
-                <v:stroke joinstyle="miter"/>
-                <v:path gradientshapeok="t" o:connecttype="rect"/>
-              </v:shapetype>
-              <v:shape id="Text Box 2" o:spid="_x0000_s1026" type="#_x0000_t202" style="position:absolute;left:0;text-align:left;margin-left:-7.85pt;margin-top:33.85pt;width:482.25pt;height:324pt;z-index:251659264;visibility:visible;mso-wrap-style:square;mso-width-percent:0;mso-height-percent:0;mso-wrap-distance-left:9pt;mso-wrap-distance-top:3.6pt;mso-wrap-distance-right:9pt;mso-wrap-distance-bottom:3.6pt;mso-position-horizontal:absolute;mso-position-horizontal-relative:text;mso-position-vertical:absolute;mso-position-vertical-relative:text;mso-width-percent:0;mso-height-percent:0;mso-width-relative:margin;mso-height-relative:margin;v-text-anchor:top" o:gfxdata="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">
-                <v:textbox>
-                  <w:txbxContent>
-                    <w:p>
-                      <w:r>
-                        <w:t>ph</w:t>
-                      </w:r>
-                      <w:r>
-                        <w:t>45</w:t>
-                      </w:r>
-                    </w:p>
-                    <w:p/>
-                    <w:p/>
-                    <w:p/>
-                    <w:p/>
-                    <w:p/>
-                    <w:p/>
-                    <w:p/>
-                    <w:p/>
-                    <w:p/>
-                    <w:p/>
-                    <w:p/>
-                    <w:p/>
-                    <w:p/>
-                    <w:p/>
-                  </w:txbxContent>
-                </v:textbox>
-                <w10:wrap type="square"/>
-              </v:shape>
-            </w:pict>
-          </mc:Fallback>
-        </mc:AlternateContent>
-      </w:r>
-      <w:r>
         <w:t>Please explain why you are interested in the Skills Bootcamp and how you think it will benefit you (200 words):</w:t>
+      </w:r>
+    </w:p>
+    <w:p/>
+    <w:p>
+      <w:r>
+        <w:t>ph45</w:t>
+      </w:r>
+    </w:p>
+    <w:p/>
+    <w:p>
+      <w:r>
+        <w:br w:type="page"/>
       </w:r>
     </w:p>
     <w:p>
@@ -2178,6 +2014,7 @@
         <w:pStyle w:val="Heading2"/>
       </w:pPr>
       <w:r>
+        <w:lastRenderedPageBreak/>
         <w:t>CEIAG (Careers Education, Information, Advice, and Guidance)</w:t>
       </w:r>
     </w:p>
@@ -2258,10 +2095,7 @@
               <w:cnfStyle w:val="000000100000" w:firstRow="0" w:lastRow="0" w:firstColumn="0" w:lastColumn="0" w:oddVBand="0" w:evenVBand="0" w:oddHBand="1" w:evenHBand="0" w:firstRowFirstColumn="0" w:firstRowLastColumn="0" w:lastRowFirstColumn="0" w:lastRowLastColumn="0"/>
             </w:pPr>
             <w:r>
-              <w:t>ph4</w:t>
-            </w:r>
-            <w:r>
-              <w:t>6</w:t>
+              <w:t>ph46</w:t>
             </w:r>
           </w:p>
           <w:p>
@@ -2320,10 +2154,7 @@
               <w:cnfStyle w:val="000000000000" w:firstRow="0" w:lastRow="0" w:firstColumn="0" w:lastColumn="0" w:oddVBand="0" w:evenVBand="0" w:oddHBand="0" w:evenHBand="0" w:firstRowFirstColumn="0" w:firstRowLastColumn="0" w:lastRowFirstColumn="0" w:lastRowLastColumn="0"/>
             </w:pPr>
             <w:r>
-              <w:t>ph4</w:t>
-            </w:r>
-            <w:r>
-              <w:t>7</w:t>
+              <w:t>ph47</w:t>
             </w:r>
           </w:p>
           <w:p>
@@ -2380,10 +2211,7 @@
               <w:cnfStyle w:val="000000100000" w:firstRow="0" w:lastRow="0" w:firstColumn="0" w:lastColumn="0" w:oddVBand="0" w:evenVBand="0" w:oddHBand="1" w:evenHBand="0" w:firstRowFirstColumn="0" w:firstRowLastColumn="0" w:lastRowFirstColumn="0" w:lastRowLastColumn="0"/>
             </w:pPr>
             <w:r>
-              <w:t>ph4</w:t>
-            </w:r>
-            <w:r>
-              <w:t>8</w:t>
+              <w:t>ph48</w:t>
             </w:r>
           </w:p>
           <w:p>
@@ -2420,7 +2248,6 @@
         <w:pStyle w:val="Heading2"/>
       </w:pPr>
       <w:r>
-        <w:lastRenderedPageBreak/>
         <w:t>Eligibility Criteria</w:t>
       </w:r>
     </w:p>
@@ -2465,7 +2292,15 @@
         <w:t>Employment Status:</w:t>
       </w:r>
       <w:r>
-        <w:t xml:space="preserve"> Applicants must be unemployed at the time of enrollment.</w:t>
+        <w:t xml:space="preserve"> Applicants must be unemployed at the time of </w:t>
+      </w:r>
+      <w:proofErr w:type="spellStart"/>
+      <w:r>
+        <w:t>enrollment</w:t>
+      </w:r>
+      <w:proofErr w:type="spellEnd"/>
+      <w:r>
+        <w:t>.</w:t>
       </w:r>
     </w:p>
     <w:p>
@@ -2751,6 +2586,7 @@
     </w:tbl>
     <w:p>
       <w:r>
+        <w:lastRenderedPageBreak/>
         <w:pict w14:anchorId="57B2A01E">
           <v:rect id="_x0000_i1026" style="width:0;height:1.5pt" o:hralign="center" o:hrstd="t" o:hr="t" fillcolor="#a0a0a0" stroked="f"/>
         </w:pict>
@@ -3039,7 +2875,6 @@
         <w:pStyle w:val="Heading3"/>
       </w:pPr>
       <w:r>
-        <w:lastRenderedPageBreak/>
         <w:t>Code of Conduct:</w:t>
       </w:r>
     </w:p>
@@ -3051,7 +2886,15 @@
         </w:numPr>
       </w:pPr>
       <w:r>
-        <w:t>The participant agrees to adhere to the Skills Bootcamp code of conduct, which includes respectful behavior towards peers and instructors, punctuality, and adherence to health and safety regulations.</w:t>
+        <w:t xml:space="preserve">The participant agrees to adhere to the Skills Bootcamp code of conduct, which includes respectful </w:t>
+      </w:r>
+      <w:proofErr w:type="spellStart"/>
+      <w:r>
+        <w:t>behavior</w:t>
+      </w:r>
+      <w:proofErr w:type="spellEnd"/>
+      <w:r>
+        <w:t xml:space="preserve"> towards peers and instructors, punctuality, and adherence to health and safety regulations.</w:t>
       </w:r>
     </w:p>
     <w:p>
@@ -3070,7 +2913,15 @@
         </w:numPr>
       </w:pPr>
       <w:r>
-        <w:t>The participant is entitled to access all support services provided by the Skills Bootcamp, including career advice, counseling, and additional learning support.</w:t>
+        <w:t xml:space="preserve">The participant is entitled to access all support services provided by the Skills Bootcamp, including career advice, </w:t>
+      </w:r>
+      <w:proofErr w:type="spellStart"/>
+      <w:r>
+        <w:t>counseling</w:t>
+      </w:r>
+      <w:proofErr w:type="spellEnd"/>
+      <w:r>
+        <w:t>, and additional learning support.</w:t>
       </w:r>
     </w:p>
     <w:p>
@@ -3089,7 +2940,23 @@
         </w:numPr>
       </w:pPr>
       <w:r>
-        <w:t>The participant agrees to the collection and use of their personal data in accordance with Prevista Ltd's Privacy Notice and the data sharing policies of Surrey County Council.</w:t>
+        <w:t xml:space="preserve">The participant agrees to the collection and use of their personal data in accordance with </w:t>
+      </w:r>
+      <w:proofErr w:type="spellStart"/>
+      <w:r>
+        <w:t>Prevista</w:t>
+      </w:r>
+      <w:proofErr w:type="spellEnd"/>
+      <w:r>
+        <w:t xml:space="preserve"> </w:t>
+      </w:r>
+      <w:proofErr w:type="spellStart"/>
+      <w:r>
+        <w:t>Ltd's</w:t>
+      </w:r>
+      <w:proofErr w:type="spellEnd"/>
+      <w:r>
+        <w:t xml:space="preserve"> Privacy Notice and the data sharing policies of Surrey County Council.</w:t>
       </w:r>
     </w:p>
     <w:p>
@@ -3146,6 +3013,7 @@
         <w:pStyle w:val="Heading3"/>
       </w:pPr>
       <w:r>
+        <w:lastRenderedPageBreak/>
         <w:t>Termination:</w:t>
       </w:r>
     </w:p>
@@ -3156,8 +3024,13 @@
           <w:numId w:val="3"/>
         </w:numPr>
       </w:pPr>
-      <w:r>
-        <w:t>Prevista Ltd. reserves the right to terminate this agreement if the participant fails to comply with the terms and conditions outlined in this agreement.</w:t>
+      <w:proofErr w:type="spellStart"/>
+      <w:r>
+        <w:t>Prevista</w:t>
+      </w:r>
+      <w:proofErr w:type="spellEnd"/>
+      <w:r>
+        <w:t xml:space="preserve"> Ltd. reserves the right to terminate this agreement if the participant fails to comply with the terms and conditions outlined in this agreement.</w:t>
       </w:r>
     </w:p>
     <w:p>
@@ -3170,7 +3043,23 @@
     </w:p>
     <w:p>
       <w:r>
-        <w:t>I confirm that the information provided in this form is accurate and complete to the best of my knowledge. I consent to the collection and use of my personal data in accordance with Prevista Ltd's Privacy Notice and the data sharing policies of Surrey County Council. I also consent to being filmed for course development, evaluation, and marketing purposes.</w:t>
+        <w:t xml:space="preserve">I confirm that the information provided in this form is accurate and complete to the best of my knowledge. I consent to the collection and use of my personal data in accordance with </w:t>
+      </w:r>
+      <w:proofErr w:type="spellStart"/>
+      <w:r>
+        <w:t>Prevista</w:t>
+      </w:r>
+      <w:proofErr w:type="spellEnd"/>
+      <w:r>
+        <w:t xml:space="preserve"> </w:t>
+      </w:r>
+      <w:proofErr w:type="spellStart"/>
+      <w:r>
+        <w:t>Ltd's</w:t>
+      </w:r>
+      <w:proofErr w:type="spellEnd"/>
+      <w:r>
+        <w:t xml:space="preserve"> Privacy Notice and the data sharing policies of Surrey County Council. I also consent to being filmed for course development, evaluation, and marketing purposes.</w:t>
       </w:r>
     </w:p>
     <w:tbl>
@@ -3249,12 +3138,14 @@
               <w:spacing w:after="160" w:line="259" w:lineRule="auto"/>
               <w:cnfStyle w:val="000000100000" w:firstRow="0" w:lastRow="0" w:firstColumn="0" w:lastColumn="0" w:oddVBand="0" w:evenVBand="0" w:oddHBand="1" w:evenHBand="0" w:firstRowFirstColumn="0" w:firstRowLastColumn="0" w:lastRowFirstColumn="0" w:lastRowLastColumn="0"/>
             </w:pPr>
+            <w:proofErr w:type="spellStart"/>
             <w:r>
               <w:t>p</w:t>
             </w:r>
             <w:r>
               <w:t>h_signature</w:t>
             </w:r>
+            <w:proofErr w:type="spellEnd"/>
           </w:p>
         </w:tc>
       </w:tr>
@@ -3288,10 +3179,7 @@
               <w:cnfStyle w:val="000000000000" w:firstRow="0" w:lastRow="0" w:firstColumn="0" w:lastColumn="0" w:oddVBand="0" w:evenVBand="0" w:oddHBand="0" w:evenHBand="0" w:firstRowFirstColumn="0" w:firstRowLastColumn="0" w:lastRowFirstColumn="0" w:lastRowLastColumn="0"/>
             </w:pPr>
             <w:r>
-              <w:t>ph</w:t>
-            </w:r>
-            <w:r>
-              <w:t>5</w:t>
+              <w:t>ph5</w:t>
             </w:r>
             <w:r>
               <w:t>0</w:t>

</xml_diff>